<commit_message>
Added command to delete branch.
Signed-off-by: Huan Ho <Huan.Ho@rallyteam.com>
</commit_message>
<xml_diff>
--- a/Git Guide.docx
+++ b/Git Guide.docx
@@ -79,13 +79,8 @@
           </w:tcPr>
           <w:p>
             <w:r>
-              <w:t xml:space="preserve">git </w:t>
-            </w:r>
-            <w:proofErr w:type="spellStart"/>
-            <w:r>
-              <w:t>init</w:t>
-            </w:r>
-            <w:proofErr w:type="spellEnd"/>
+              <w:t>git init</w:t>
+            </w:r>
           </w:p>
         </w:tc>
         <w:tc>
@@ -261,13 +256,8 @@
           </w:tcPr>
           <w:p>
             <w:r>
-              <w:t>git log --</w:t>
-            </w:r>
-            <w:proofErr w:type="spellStart"/>
-            <w:r>
-              <w:t>oneline</w:t>
-            </w:r>
-            <w:proofErr w:type="spellEnd"/>
+              <w:t>git log --oneline</w:t>
+            </w:r>
           </w:p>
         </w:tc>
         <w:tc>
@@ -300,11 +290,9 @@
             <w:r>
               <w:t>--</w:t>
             </w:r>
-            <w:proofErr w:type="spellStart"/>
             <w:r>
               <w:t>oneline</w:t>
             </w:r>
-            <w:proofErr w:type="spellEnd"/>
             <w:r>
               <w:t xml:space="preserve"> --all --decorate </w:t>
             </w:r>
@@ -322,15 +310,7 @@
               <w:t xml:space="preserve">Shows all the commits with graph of </w:t>
             </w:r>
             <w:r>
-              <w:t xml:space="preserve">all branches and </w:t>
-            </w:r>
-            <w:proofErr w:type="spellStart"/>
-            <w:r>
-              <w:t>and</w:t>
-            </w:r>
-            <w:proofErr w:type="spellEnd"/>
-            <w:r>
-              <w:t xml:space="preserve"> tags</w:t>
+              <w:t>all branches and and tags</w:t>
             </w:r>
           </w:p>
         </w:tc>
@@ -389,10 +369,7 @@
               <w:cnfStyle w:val="000000000000" w:firstRow="0" w:lastRow="0" w:firstColumn="0" w:lastColumn="0" w:oddVBand="0" w:evenVBand="0" w:oddHBand="0" w:evenHBand="0" w:firstRowFirstColumn="0" w:firstRowLastColumn="0" w:lastRowFirstColumn="0" w:lastRowLastColumn="0"/>
             </w:pPr>
             <w:r>
-              <w:t xml:space="preserve">Shows the changes in the </w:t>
-            </w:r>
-            <w:r>
-              <w:t>commit 1 before head</w:t>
+              <w:t>Shows the changes in the commit 1 before head</w:t>
             </w:r>
           </w:p>
         </w:tc>
@@ -527,26 +504,10 @@
           </w:tcPr>
           <w:p>
             <w:r>
-              <w:t>git remote add &lt;</w:t>
-            </w:r>
-            <w:proofErr w:type="spellStart"/>
-            <w:r>
-              <w:t>RemoteName</w:t>
-            </w:r>
-            <w:proofErr w:type="spellEnd"/>
-            <w:r>
-              <w:t>&gt; “</w:t>
-            </w:r>
-            <w:r>
-              <w:t>&lt;</w:t>
-            </w:r>
-            <w:proofErr w:type="spellStart"/>
-            <w:r>
-              <w:t>Url</w:t>
-            </w:r>
-            <w:proofErr w:type="spellEnd"/>
-            <w:r>
-              <w:t>&gt;</w:t>
+              <w:t>git remote add &lt;RemoteName&gt; “</w:t>
+            </w:r>
+            <w:r>
+              <w:t>&lt;Url&gt;</w:t>
             </w:r>
             <w:r>
               <w:t>”</w:t>
@@ -586,23 +547,7 @@
           </w:tcPr>
           <w:p>
             <w:r>
-              <w:t>git push –u &lt;</w:t>
-            </w:r>
-            <w:proofErr w:type="spellStart"/>
-            <w:r>
-              <w:t>RemoteName</w:t>
-            </w:r>
-            <w:proofErr w:type="spellEnd"/>
-            <w:r>
-              <w:t>&gt; &lt;</w:t>
-            </w:r>
-            <w:proofErr w:type="spellStart"/>
-            <w:r>
-              <w:t>BranchName</w:t>
-            </w:r>
-            <w:proofErr w:type="spellEnd"/>
-            <w:r>
-              <w:t>&gt;</w:t>
+              <w:t>git push –u &lt;RemoteName&gt; &lt;BranchName&gt;</w:t>
             </w:r>
           </w:p>
           <w:p>
@@ -699,37 +644,16 @@
           </w:tcPr>
           <w:p>
             <w:r>
-              <w:t>git merge &lt;</w:t>
-            </w:r>
-            <w:proofErr w:type="spellStart"/>
-            <w:r>
-              <w:t>RemoteName</w:t>
-            </w:r>
-            <w:proofErr w:type="spellEnd"/>
-            <w:r>
-              <w:t>/Branch&gt; &lt;</w:t>
-            </w:r>
-            <w:proofErr w:type="spellStart"/>
-            <w:r>
-              <w:t>LocalBranch</w:t>
-            </w:r>
-            <w:proofErr w:type="spellEnd"/>
+              <w:t>git merge &lt;RemoteName/Branch&gt; &lt;LocalBranch&gt;</w:t>
+            </w:r>
+          </w:p>
+          <w:p>
             <w:r>
               <w:t>&gt;</w:t>
             </w:r>
-          </w:p>
-          <w:p>
-            <w:r>
-              <w:t>&gt;</w:t>
-            </w:r>
-            <w:r>
-              <w:t xml:space="preserve"> git merge origin/master </w:t>
-            </w:r>
-            <w:proofErr w:type="spellStart"/>
-            <w:r>
-              <w:t>master</w:t>
-            </w:r>
-            <w:proofErr w:type="spellEnd"/>
+            <w:r>
+              <w:t xml:space="preserve"> git merge origin/master master</w:t>
+            </w:r>
           </w:p>
         </w:tc>
         <w:tc>
@@ -787,29 +711,16 @@
           </w:tcPr>
           <w:p>
             <w:r>
-              <w:t>git clone “&lt;</w:t>
-            </w:r>
-            <w:proofErr w:type="spellStart"/>
-            <w:r>
-              <w:t>Url</w:t>
-            </w:r>
-            <w:proofErr w:type="spellEnd"/>
-            <w:r>
-              <w:t>&gt;”</w:t>
-            </w:r>
-          </w:p>
-          <w:p>
-            <w:r>
-              <w:t>&gt; git clone</w:t>
-            </w:r>
-            <w:r>
-              <w:t xml:space="preserve"> </w:t>
+              <w:t>git clone “&lt;Url&gt;”</w:t>
+            </w:r>
+          </w:p>
+          <w:p>
+            <w:r>
+              <w:t xml:space="preserve">&gt; git clone </w:t>
             </w:r>
             <w:r>
               <w:t>“https://github/acidx/repo</w:t>
             </w:r>
-            <w:bookmarkStart w:id="0" w:name="_GoBack"/>
-            <w:bookmarkEnd w:id="0"/>
             <w:r>
               <w:t>.git”</w:t>
             </w:r>
@@ -824,15 +735,7 @@
               <w:cnfStyle w:val="000000100000" w:firstRow="0" w:lastRow="0" w:firstColumn="0" w:lastColumn="0" w:oddVBand="0" w:evenVBand="0" w:oddHBand="1" w:evenHBand="0" w:firstRowFirstColumn="0" w:firstRowLastColumn="0" w:lastRowFirstColumn="0" w:lastRowLastColumn="0"/>
             </w:pPr>
             <w:r>
-              <w:t xml:space="preserve">Downloads remote repository to current directory and initializes for git (you don’t have to run “git </w:t>
-            </w:r>
-            <w:proofErr w:type="spellStart"/>
-            <w:r>
-              <w:t>init</w:t>
-            </w:r>
-            <w:proofErr w:type="spellEnd"/>
-            <w:r>
-              <w:t>”).</w:t>
+              <w:t>Downloads remote repository to current directory and initializes for git (you don’t have to run “git init”).</w:t>
             </w:r>
           </w:p>
         </w:tc>
@@ -848,15 +751,7 @@
           </w:tcPr>
           <w:p>
             <w:r>
-              <w:t>git branch &lt;</w:t>
-            </w:r>
-            <w:proofErr w:type="spellStart"/>
-            <w:r>
-              <w:t>BranchName</w:t>
-            </w:r>
-            <w:proofErr w:type="spellEnd"/>
-            <w:r>
-              <w:t>&gt;</w:t>
+              <w:t>git branch &lt;BranchName&gt;</w:t>
             </w:r>
           </w:p>
         </w:tc>
@@ -870,6 +765,73 @@
             </w:pPr>
             <w:r>
               <w:t>Creates a new branch (i.e. for new features)</w:t>
+            </w:r>
+          </w:p>
+        </w:tc>
+      </w:tr>
+      <w:tr>
+        <w:trPr>
+          <w:cnfStyle w:val="000000100000" w:firstRow="0" w:lastRow="0" w:firstColumn="0" w:lastColumn="0" w:oddVBand="0" w:evenVBand="0" w:oddHBand="1" w:evenHBand="0" w:firstRowFirstColumn="0" w:firstRowLastColumn="0" w:lastRowFirstColumn="0" w:lastRowLastColumn="0"/>
+          <w:trHeight w:val="265"/>
+        </w:trPr>
+        <w:tc>
+          <w:tcPr>
+            <w:cnfStyle w:val="001000000000" w:firstRow="0" w:lastRow="0" w:firstColumn="1" w:lastColumn="0" w:oddVBand="0" w:evenVBand="0" w:oddHBand="0" w:evenHBand="0" w:firstRowFirstColumn="0" w:firstRowLastColumn="0" w:lastRowFirstColumn="0" w:lastRowLastColumn="0"/>
+            <w:tcW w:w="5845" w:type="dxa"/>
+          </w:tcPr>
+          <w:p>
+            <w:r>
+              <w:t xml:space="preserve">git branch </w:t>
+            </w:r>
+            <w:r>
+              <w:t xml:space="preserve">–d </w:t>
+            </w:r>
+            <w:r>
+              <w:t>&lt;BranchName&gt;</w:t>
+            </w:r>
+          </w:p>
+        </w:tc>
+        <w:tc>
+          <w:tcPr>
+            <w:tcW w:w="5032" w:type="dxa"/>
+          </w:tcPr>
+          <w:p>
+            <w:pPr>
+              <w:cnfStyle w:val="000000100000" w:firstRow="0" w:lastRow="0" w:firstColumn="0" w:lastColumn="0" w:oddVBand="0" w:evenVBand="0" w:oddHBand="1" w:evenHBand="0" w:firstRowFirstColumn="0" w:firstRowLastColumn="0" w:lastRowFirstColumn="0" w:lastRowLastColumn="0"/>
+            </w:pPr>
+            <w:r>
+              <w:t>Deletes a branch</w:t>
+            </w:r>
+            <w:bookmarkStart w:id="0" w:name="_GoBack"/>
+            <w:bookmarkEnd w:id="0"/>
+          </w:p>
+        </w:tc>
+      </w:tr>
+      <w:tr>
+        <w:trPr>
+          <w:trHeight w:val="250"/>
+        </w:trPr>
+        <w:tc>
+          <w:tcPr>
+            <w:cnfStyle w:val="001000000000" w:firstRow="0" w:lastRow="0" w:firstColumn="1" w:lastColumn="0" w:oddVBand="0" w:evenVBand="0" w:oddHBand="0" w:evenHBand="0" w:firstRowFirstColumn="0" w:firstRowLastColumn="0" w:lastRowFirstColumn="0" w:lastRowLastColumn="0"/>
+            <w:tcW w:w="5845" w:type="dxa"/>
+          </w:tcPr>
+          <w:p>
+            <w:r>
+              <w:t>git checkout &lt;BranchName&gt;</w:t>
+            </w:r>
+          </w:p>
+        </w:tc>
+        <w:tc>
+          <w:tcPr>
+            <w:tcW w:w="5032" w:type="dxa"/>
+          </w:tcPr>
+          <w:p>
+            <w:pPr>
+              <w:cnfStyle w:val="000000000000" w:firstRow="0" w:lastRow="0" w:firstColumn="0" w:lastColumn="0" w:oddVBand="0" w:evenVBand="0" w:oddHBand="0" w:evenHBand="0" w:firstRowFirstColumn="0" w:firstRowLastColumn="0" w:lastRowFirstColumn="0" w:lastRowLastColumn="0"/>
+            </w:pPr>
+            <w:r>
+              <w:t>Switch to the new branch</w:t>
             </w:r>
           </w:p>
         </w:tc>
@@ -886,15 +848,7 @@
           </w:tcPr>
           <w:p>
             <w:r>
-              <w:t>git checkout &lt;</w:t>
-            </w:r>
-            <w:proofErr w:type="spellStart"/>
-            <w:r>
-              <w:t>BranchName</w:t>
-            </w:r>
-            <w:proofErr w:type="spellEnd"/>
-            <w:r>
-              <w:t>&gt;</w:t>
+              <w:t>git merge &lt;BranchName&gt;</w:t>
             </w:r>
           </w:p>
         </w:tc>
@@ -907,7 +861,7 @@
               <w:cnfStyle w:val="000000100000" w:firstRow="0" w:lastRow="0" w:firstColumn="0" w:lastColumn="0" w:oddVBand="0" w:evenVBand="0" w:oddHBand="1" w:evenHBand="0" w:firstRowFirstColumn="0" w:firstRowLastColumn="0" w:lastRowFirstColumn="0" w:lastRowLastColumn="0"/>
             </w:pPr>
             <w:r>
-              <w:t>Switch to the new branch</w:t>
+              <w:t>Merges the &lt;BranchName&gt; into the current branch</w:t>
             </w:r>
           </w:p>
         </w:tc>
@@ -921,19 +875,7 @@
             <w:cnfStyle w:val="001000000000" w:firstRow="0" w:lastRow="0" w:firstColumn="1" w:lastColumn="0" w:oddVBand="0" w:evenVBand="0" w:oddHBand="0" w:evenHBand="0" w:firstRowFirstColumn="0" w:firstRowLastColumn="0" w:lastRowFirstColumn="0" w:lastRowLastColumn="0"/>
             <w:tcW w:w="5845" w:type="dxa"/>
           </w:tcPr>
-          <w:p>
-            <w:r>
-              <w:t>git merge &lt;</w:t>
-            </w:r>
-            <w:proofErr w:type="spellStart"/>
-            <w:r>
-              <w:t>BranchName</w:t>
-            </w:r>
-            <w:proofErr w:type="spellEnd"/>
-            <w:r>
-              <w:t>&gt;</w:t>
-            </w:r>
-          </w:p>
+          <w:p/>
         </w:tc>
         <w:tc>
           <w:tcPr>
@@ -943,40 +885,6 @@
             <w:pPr>
               <w:cnfStyle w:val="000000000000" w:firstRow="0" w:lastRow="0" w:firstColumn="0" w:lastColumn="0" w:oddVBand="0" w:evenVBand="0" w:oddHBand="0" w:evenHBand="0" w:firstRowFirstColumn="0" w:firstRowLastColumn="0" w:lastRowFirstColumn="0" w:lastRowLastColumn="0"/>
             </w:pPr>
-            <w:r>
-              <w:t>Merges the &lt;</w:t>
-            </w:r>
-            <w:proofErr w:type="spellStart"/>
-            <w:r>
-              <w:t>BranchName</w:t>
-            </w:r>
-            <w:proofErr w:type="spellEnd"/>
-            <w:r>
-              <w:t>&gt; into the current branch</w:t>
-            </w:r>
-          </w:p>
-        </w:tc>
-      </w:tr>
-      <w:tr>
-        <w:trPr>
-          <w:cnfStyle w:val="000000100000" w:firstRow="0" w:lastRow="0" w:firstColumn="0" w:lastColumn="0" w:oddVBand="0" w:evenVBand="0" w:oddHBand="1" w:evenHBand="0" w:firstRowFirstColumn="0" w:firstRowLastColumn="0" w:lastRowFirstColumn="0" w:lastRowLastColumn="0"/>
-          <w:trHeight w:val="250"/>
-        </w:trPr>
-        <w:tc>
-          <w:tcPr>
-            <w:cnfStyle w:val="001000000000" w:firstRow="0" w:lastRow="0" w:firstColumn="1" w:lastColumn="0" w:oddVBand="0" w:evenVBand="0" w:oddHBand="0" w:evenHBand="0" w:firstRowFirstColumn="0" w:firstRowLastColumn="0" w:lastRowFirstColumn="0" w:lastRowLastColumn="0"/>
-            <w:tcW w:w="5845" w:type="dxa"/>
-          </w:tcPr>
-          <w:p/>
-        </w:tc>
-        <w:tc>
-          <w:tcPr>
-            <w:tcW w:w="5032" w:type="dxa"/>
-          </w:tcPr>
-          <w:p>
-            <w:pPr>
-              <w:cnfStyle w:val="000000100000" w:firstRow="0" w:lastRow="0" w:firstColumn="0" w:lastColumn="0" w:oddVBand="0" w:evenVBand="0" w:oddHBand="1" w:evenHBand="0" w:firstRowFirstColumn="0" w:firstRowLastColumn="0" w:lastRowFirstColumn="0" w:lastRowLastColumn="0"/>
-            </w:pPr>
           </w:p>
         </w:tc>
       </w:tr>
@@ -1017,13 +925,8 @@
         </w:numPr>
       </w:pPr>
       <w:r>
-        <w:t xml:space="preserve">&gt; git </w:t>
-      </w:r>
-      <w:proofErr w:type="spellStart"/>
-      <w:r>
-        <w:t>init</w:t>
-      </w:r>
-      <w:proofErr w:type="spellEnd"/>
+        <w:t>&gt; git init</w:t>
+      </w:r>
     </w:p>
     <w:p>
       <w:pPr>
@@ -1034,15 +937,7 @@
         </w:numPr>
       </w:pPr>
       <w:r>
-        <w:t xml:space="preserve">Add your files to the </w:t>
-      </w:r>
-      <w:proofErr w:type="spellStart"/>
-      <w:r>
-        <w:t>git</w:t>
-      </w:r>
-      <w:proofErr w:type="spellEnd"/>
-      <w:r>
-        <w:t xml:space="preserve"> repo </w:t>
+        <w:t xml:space="preserve">Add your files to the git repo </w:t>
       </w:r>
     </w:p>
     <w:p>
@@ -1090,15 +985,7 @@
         </w:numPr>
       </w:pPr>
       <w:r>
-        <w:t xml:space="preserve">Create a repository on </w:t>
-      </w:r>
-      <w:proofErr w:type="spellStart"/>
-      <w:r>
-        <w:t>GitHub</w:t>
-      </w:r>
-      <w:proofErr w:type="spellEnd"/>
-      <w:r>
-        <w:t>.</w:t>
+        <w:t>Create a repository on GitHub.</w:t>
       </w:r>
     </w:p>
     <w:p>
@@ -1110,13 +997,8 @@
         </w:numPr>
       </w:pPr>
       <w:r>
-        <w:t xml:space="preserve">Create a remote to your repository on </w:t>
-      </w:r>
-      <w:proofErr w:type="spellStart"/>
-      <w:r>
-        <w:t>GitHub</w:t>
-      </w:r>
-      <w:proofErr w:type="spellEnd"/>
+        <w:t>Create a remote to your repository on GitHub</w:t>
+      </w:r>
     </w:p>
     <w:p>
       <w:pPr>
@@ -1191,18 +1073,7 @@
         </w:numPr>
       </w:pPr>
       <w:r>
-        <w:t xml:space="preserve">&gt; </w:t>
-      </w:r>
-      <w:r>
-        <w:t>git add &lt;</w:t>
-      </w:r>
-      <w:proofErr w:type="spellStart"/>
-      <w:r>
-        <w:t>FileName</w:t>
-      </w:r>
-      <w:proofErr w:type="spellEnd"/>
-      <w:r>
-        <w:t>&gt;</w:t>
+        <w:t>&gt; git add &lt;FileName&gt;</w:t>
       </w:r>
     </w:p>
     <w:p>
@@ -1210,11 +1081,9 @@
         <w:pStyle w:val="ListParagraph"/>
         <w:ind w:left="1440"/>
       </w:pPr>
-      <w:proofErr w:type="gramStart"/>
       <w:r>
         <w:t>or</w:t>
       </w:r>
-      <w:proofErr w:type="gramEnd"/>
     </w:p>
     <w:p>
       <w:pPr>
@@ -1361,15 +1230,7 @@
         </w:numPr>
       </w:pPr>
       <w:r>
-        <w:t xml:space="preserve">If there are no merge conflicts, git will do a “Fast Forward Merge”, meaning it will update the Head to the latest commit.  If there are merge conflicts, you will need to resolve them using a merge tool.  See “Setting </w:t>
-      </w:r>
-      <w:proofErr w:type="gramStart"/>
-      <w:r>
-        <w:t>Up</w:t>
-      </w:r>
-      <w:proofErr w:type="gramEnd"/>
-      <w:r>
-        <w:t xml:space="preserve"> Merge Tool” for configuring this.</w:t>
+        <w:t>If there are no merge conflicts, git will do a “Fast Forward Merge”, meaning it will update the Head to the latest commit.  If there are merge conflicts, you will need to resolve them using a merge tool.  See “Setting Up Merge Tool” for configuring this.</w:t>
       </w:r>
     </w:p>
     <w:p>
@@ -1381,13 +1242,8 @@
         </w:numPr>
       </w:pPr>
       <w:r>
-        <w:t xml:space="preserve">&gt; git </w:t>
-      </w:r>
-      <w:proofErr w:type="spellStart"/>
-      <w:r>
-        <w:t>mergetool</w:t>
-      </w:r>
-      <w:proofErr w:type="spellEnd"/>
+        <w:t>&gt; git mergetool</w:t>
+      </w:r>
     </w:p>
     <w:p>
       <w:pPr>
@@ -1438,21 +1294,7 @@
         </w:numPr>
       </w:pPr>
       <w:r>
-        <w:t>Install the latest version of KDiff3.  KDiff3 is a 3-way merge tool and is the most popular</w:t>
-      </w:r>
-      <w:r>
-        <w:t xml:space="preserve"> </w:t>
-      </w:r>
-      <w:r>
-        <w:t xml:space="preserve">on </w:t>
-      </w:r>
-      <w:proofErr w:type="gramStart"/>
-      <w:r>
-        <w:t>Unix</w:t>
-      </w:r>
-      <w:proofErr w:type="gramEnd"/>
-      <w:r>
-        <w:t xml:space="preserve"> platforms.</w:t>
+        <w:t>Install the latest version of KDiff3.  KDiff3 is a 3-way merge tool and is the most popular on Unix platforms.</w:t>
       </w:r>
     </w:p>
     <w:p>
@@ -1479,23 +1321,7 @@
         <w:t xml:space="preserve">&gt; </w:t>
       </w:r>
       <w:r>
-        <w:t xml:space="preserve">git </w:t>
-      </w:r>
-      <w:proofErr w:type="spellStart"/>
-      <w:r>
-        <w:t>config</w:t>
-      </w:r>
-      <w:proofErr w:type="spellEnd"/>
-      <w:r>
-        <w:t xml:space="preserve"> --global </w:t>
-      </w:r>
-      <w:proofErr w:type="spellStart"/>
-      <w:r>
-        <w:t>merge.tool</w:t>
-      </w:r>
-      <w:proofErr w:type="spellEnd"/>
-      <w:r>
-        <w:t xml:space="preserve"> kdiff3</w:t>
+        <w:t>git config --global merge.tool kdiff3</w:t>
       </w:r>
     </w:p>
     <w:p>
@@ -1510,15 +1336,7 @@
         <w:t xml:space="preserve">&gt; </w:t>
       </w:r>
       <w:r>
-        <w:t xml:space="preserve">git </w:t>
-      </w:r>
-      <w:proofErr w:type="spellStart"/>
-      <w:r>
-        <w:t>config</w:t>
-      </w:r>
-      <w:proofErr w:type="spellEnd"/>
-      <w:r>
-        <w:t xml:space="preserve"> --global mergetool.kdiff3.cmd '"C:\\Program Files\\KDiff3\\kdiff3" $BASE $LOCAL $REMOTE -o $MERGED</w:t>
+        <w:t>git config --global mergetool.kdiff3.cmd '"C:\\Program Files\\KDiff3\\kdiff3" $BASE $LOCAL $REMOTE -o $MERGED</w:t>
       </w:r>
     </w:p>
     <w:p>
@@ -1551,13 +1369,8 @@
         </w:numPr>
       </w:pPr>
       <w:r>
-        <w:t xml:space="preserve">&gt; git </w:t>
-      </w:r>
-      <w:proofErr w:type="spellStart"/>
-      <w:r>
-        <w:t>mergetool</w:t>
-      </w:r>
-      <w:proofErr w:type="spellEnd"/>
+        <w:t>&gt; git mergetool</w:t>
+      </w:r>
     </w:p>
     <w:sectPr>
       <w:pgSz w:w="12240" w:h="15840"/>

</xml_diff>